<commit_message>
new notes on generators and a write up on why choose react; finished chapter notes on iterables
</commit_message>
<xml_diff>
--- a/Iterables.docx
+++ b/Iterables.docx
@@ -122,6 +122,109 @@
           <w:rFonts w:ascii="LinLibertine" w:hAnsi="LinLibertine"/>
         </w:rPr>
         <w:t xml:space="preserve">is a pointer for traversing the elements of a data structure (think cursors in databases). </w:t>
+      </w:r>
+    </w:p>
+    <w:p>
+      <w:pPr>
+        <w:pStyle w:val="NormalWeb"/>
+        <w:spacing w:before="0" w:beforeAutospacing="0" w:after="0" w:afterAutospacing="0"/>
+        <w:rPr>
+          <w:rFonts w:ascii="LinLibertine" w:hAnsi="LinLibertine"/>
+        </w:rPr>
+      </w:pPr>
+    </w:p>
+    <w:p>
+      <w:pPr>
+        <w:pStyle w:val="NormalWeb"/>
+        <w:spacing w:before="0" w:beforeAutospacing="0" w:after="0" w:afterAutospacing="0"/>
+        <w:rPr>
+          <w:rFonts w:ascii="LinLibertine" w:hAnsi="LinLibertine"/>
+        </w:rPr>
+      </w:pPr>
+      <w:r>
+        <w:rPr>
+          <w:rFonts w:ascii="LinLibertine" w:hAnsi="LinLibertine"/>
+        </w:rPr>
+        <w:t xml:space="preserve">We will see that the </w:t>
+      </w:r>
+      <w:proofErr w:type="spellStart"/>
+      <w:r>
+        <w:rPr>
+          <w:rFonts w:ascii="LinLibertine" w:hAnsi="LinLibertine"/>
+        </w:rPr>
+        <w:t>iterable</w:t>
+      </w:r>
+      <w:proofErr w:type="spellEnd"/>
+      <w:r>
+        <w:rPr>
+          <w:rFonts w:ascii="LinLibertine" w:hAnsi="LinLibertine"/>
+        </w:rPr>
+        <w:t xml:space="preserve"> is returned from the method call to the property accessed via </w:t>
+      </w:r>
+      <w:proofErr w:type="spellStart"/>
+      <w:r>
+        <w:rPr>
+          <w:rFonts w:ascii="LinLibertine" w:hAnsi="LinLibertine"/>
+        </w:rPr>
+        <w:t>Symbol.iterator</w:t>
+      </w:r>
+      <w:proofErr w:type="spellEnd"/>
+      <w:r>
+        <w:rPr>
+          <w:rFonts w:ascii="LinLibertine" w:hAnsi="LinLibertine"/>
+        </w:rPr>
+        <w:t xml:space="preserve"> =&gt; this method is [</w:t>
+      </w:r>
+      <w:proofErr w:type="spellStart"/>
+      <w:proofErr w:type="gramStart"/>
+      <w:r>
+        <w:rPr>
+          <w:rFonts w:ascii="LinLibertine" w:hAnsi="LinLibertine"/>
+        </w:rPr>
+        <w:t>Symbol.iterator</w:t>
+      </w:r>
+      <w:proofErr w:type="spellEnd"/>
+      <w:r>
+        <w:rPr>
+          <w:rFonts w:ascii="LinLibertine" w:hAnsi="LinLibertine"/>
+        </w:rPr>
+        <w:t>](</w:t>
+      </w:r>
+      <w:proofErr w:type="gramEnd"/>
+      <w:r>
+        <w:rPr>
+          <w:rFonts w:ascii="LinLibertine" w:hAnsi="LinLibertine"/>
+        </w:rPr>
+        <w:t>)</w:t>
+      </w:r>
+    </w:p>
+    <w:p>
+      <w:pPr>
+        <w:pStyle w:val="NormalWeb"/>
+        <w:spacing w:before="0" w:beforeAutospacing="0" w:after="0" w:afterAutospacing="0"/>
+        <w:rPr>
+          <w:rFonts w:ascii="LinLibertine" w:hAnsi="LinLibertine"/>
+        </w:rPr>
+      </w:pPr>
+      <w:r>
+        <w:rPr>
+          <w:rFonts w:ascii="LinLibertine" w:hAnsi="LinLibertine"/>
+        </w:rPr>
+        <w:t xml:space="preserve">And the iterator is </w:t>
+      </w:r>
+      <w:proofErr w:type="gramStart"/>
+      <w:r>
+        <w:rPr>
+          <w:rFonts w:ascii="LinLibertine" w:hAnsi="LinLibertine"/>
+        </w:rPr>
+        <w:t>next(</w:t>
+      </w:r>
+      <w:proofErr w:type="gramEnd"/>
+      <w:r>
+        <w:rPr>
+          <w:rFonts w:ascii="LinLibertine" w:hAnsi="LinLibertine"/>
+        </w:rPr>
+        <w:t>);</w:t>
       </w:r>
     </w:p>
     <w:p>
@@ -710,133 +813,13 @@
         <w:rPr>
           <w:rFonts w:ascii="LinLibertineB" w:hAnsi="LinLibertineB"/>
         </w:rPr>
-        <w:t>Data</w:t>
-      </w:r>
-      <w:r>
-        <w:rPr>
-          <w:rFonts w:ascii="LinLibertineB" w:hAnsi="LinLibertineB"/>
-        </w:rPr>
-        <w:t xml:space="preserve"> </w:t>
-      </w:r>
-      <w:r>
-        <w:rPr>
-          <w:rFonts w:ascii="LinLibertineB" w:hAnsi="LinLibertineB"/>
-        </w:rPr>
-        <w:t>consumers:</w:t>
-      </w:r>
-      <w:r>
-        <w:rPr>
-          <w:rFonts w:ascii="LinLibertineB" w:hAnsi="LinLibertineB"/>
-        </w:rPr>
-        <w:t xml:space="preserve"> </w:t>
-      </w:r>
-      <w:r>
-        <w:rPr>
-          <w:rFonts w:ascii="LinLibertine" w:hAnsi="LinLibertine"/>
-        </w:rPr>
-        <w:t>JavaScript</w:t>
-      </w:r>
-      <w:r>
-        <w:rPr>
-          <w:rFonts w:ascii="LinLibertine" w:hAnsi="LinLibertine"/>
-        </w:rPr>
-        <w:t xml:space="preserve"> </w:t>
-      </w:r>
-      <w:r>
-        <w:rPr>
-          <w:rFonts w:ascii="LinLibertine" w:hAnsi="LinLibertine"/>
-        </w:rPr>
-        <w:t>has</w:t>
-      </w:r>
-      <w:r>
-        <w:rPr>
-          <w:rFonts w:ascii="LinLibertine" w:hAnsi="LinLibertine"/>
-        </w:rPr>
-        <w:t xml:space="preserve"> </w:t>
-      </w:r>
-      <w:r>
-        <w:rPr>
-          <w:rFonts w:ascii="LinLibertine" w:hAnsi="LinLibertine"/>
-        </w:rPr>
-        <w:t>language</w:t>
-      </w:r>
-      <w:r>
-        <w:rPr>
-          <w:rFonts w:ascii="LinLibertine" w:hAnsi="LinLibertine"/>
-        </w:rPr>
-        <w:t xml:space="preserve"> </w:t>
-      </w:r>
-      <w:r>
-        <w:rPr>
-          <w:rFonts w:ascii="LinLibertine" w:hAnsi="LinLibertine"/>
-        </w:rPr>
-        <w:t>constructs</w:t>
-      </w:r>
-      <w:r>
-        <w:rPr>
-          <w:rFonts w:ascii="LinLibertine" w:hAnsi="LinLibertine"/>
-        </w:rPr>
-        <w:t xml:space="preserve"> </w:t>
-      </w:r>
-      <w:r>
-        <w:rPr>
-          <w:rFonts w:ascii="LinLibertine" w:hAnsi="LinLibertine"/>
-        </w:rPr>
-        <w:t>that</w:t>
-      </w:r>
-      <w:r>
-        <w:rPr>
-          <w:rFonts w:ascii="LinLibertine" w:hAnsi="LinLibertine"/>
-        </w:rPr>
-        <w:t xml:space="preserve"> </w:t>
-      </w:r>
-      <w:r>
-        <w:rPr>
-          <w:rFonts w:ascii="LinLibertine" w:hAnsi="LinLibertine"/>
-        </w:rPr>
-        <w:t>consume</w:t>
-      </w:r>
-      <w:r>
-        <w:rPr>
-          <w:rFonts w:ascii="LinLibertine" w:hAnsi="LinLibertine"/>
-        </w:rPr>
-        <w:t xml:space="preserve"> </w:t>
-      </w:r>
-      <w:r>
-        <w:rPr>
-          <w:rFonts w:ascii="LinLibertine" w:hAnsi="LinLibertine"/>
-        </w:rPr>
-        <w:t>data.</w:t>
-      </w:r>
-      <w:r>
-        <w:rPr>
-          <w:rFonts w:ascii="LinLibertine" w:hAnsi="LinLibertine"/>
-        </w:rPr>
-        <w:t xml:space="preserve"> </w:t>
-      </w:r>
-      <w:r>
-        <w:rPr>
-          <w:rFonts w:ascii="LinLibertine" w:hAnsi="LinLibertine"/>
-        </w:rPr>
-        <w:t>For</w:t>
-      </w:r>
-      <w:r>
-        <w:rPr>
-          <w:rFonts w:ascii="LinLibertine" w:hAnsi="LinLibertine"/>
-        </w:rPr>
-        <w:t xml:space="preserve"> </w:t>
-      </w:r>
-      <w:r>
-        <w:rPr>
-          <w:rFonts w:ascii="LinLibertine" w:hAnsi="LinLibertine"/>
-        </w:rPr>
-        <w:t>example,</w:t>
-      </w:r>
-      <w:r>
-        <w:rPr>
-          <w:rFonts w:ascii="LinLibertine" w:hAnsi="LinLibertine"/>
-        </w:rPr>
-        <w:t xml:space="preserve"> </w:t>
+        <w:t xml:space="preserve">Data consumers: </w:t>
+      </w:r>
+      <w:r>
+        <w:rPr>
+          <w:rFonts w:ascii="LinLibertine" w:hAnsi="LinLibertine"/>
+        </w:rPr>
+        <w:t xml:space="preserve">JavaScript has language constructs that consume data. For example, </w:t>
       </w:r>
       <w:r>
         <w:rPr>
@@ -935,6 +918,7 @@
     </w:p>
     <w:p>
       <w:r>
+        <w:lastRenderedPageBreak/>
         <w:t xml:space="preserve">Data consumers tap into the </w:t>
       </w:r>
       <w:proofErr w:type="spellStart"/>
@@ -966,327 +950,1621 @@
         <w:rPr>
           <w:rFonts w:ascii="LinLibertine" w:eastAsia="Times New Roman" w:hAnsi="LinLibertine" w:cs="Times New Roman"/>
         </w:rPr>
+        <w:t xml:space="preserve">• </w:t>
+      </w:r>
+      <w:r>
+        <w:rPr>
+          <w:rFonts w:ascii="LinLibertineB" w:eastAsia="Times New Roman" w:hAnsi="LinLibertineB" w:cs="Times New Roman"/>
+        </w:rPr>
+        <w:t xml:space="preserve">Source: </w:t>
+      </w:r>
+      <w:r>
+        <w:rPr>
+          <w:rFonts w:ascii="LinLibertine" w:eastAsia="Times New Roman" w:hAnsi="LinLibertine" w:cs="Times New Roman"/>
+        </w:rPr>
+        <w:t xml:space="preserve">A value is considered </w:t>
+      </w:r>
+      <w:proofErr w:type="spellStart"/>
+      <w:r>
+        <w:rPr>
+          <w:rFonts w:ascii="LinLibertineI" w:eastAsia="Times New Roman" w:hAnsi="LinLibertineI" w:cs="Times New Roman"/>
+        </w:rPr>
+        <w:t>iterable</w:t>
+      </w:r>
+      <w:proofErr w:type="spellEnd"/>
+      <w:r>
+        <w:rPr>
+          <w:rFonts w:ascii="LinLibertineI" w:eastAsia="Times New Roman" w:hAnsi="LinLibertineI" w:cs="Times New Roman"/>
+        </w:rPr>
+        <w:t xml:space="preserve"> </w:t>
+      </w:r>
+      <w:r>
+        <w:rPr>
+          <w:rFonts w:ascii="LinLibertine" w:eastAsia="Times New Roman" w:hAnsi="LinLibertine" w:cs="Times New Roman"/>
+        </w:rPr>
+        <w:t xml:space="preserve">if it has a method whose key is the symbol </w:t>
+      </w:r>
+      <w:proofErr w:type="spellStart"/>
+      <w:r>
+        <w:rPr>
+          <w:rFonts w:ascii="AnonymousPro" w:eastAsia="Times New Roman" w:hAnsi="AnonymousPro" w:cs="Times New Roman"/>
+          <w:sz w:val="20"/>
+          <w:szCs w:val="20"/>
+        </w:rPr>
+        <w:t>Symbol.iterator</w:t>
+      </w:r>
+      <w:proofErr w:type="spellEnd"/>
+      <w:r>
+        <w:rPr>
+          <w:rFonts w:ascii="AnonymousPro" w:eastAsia="Times New Roman" w:hAnsi="AnonymousPro" w:cs="Times New Roman"/>
+          <w:sz w:val="20"/>
+          <w:szCs w:val="20"/>
+        </w:rPr>
+        <w:t xml:space="preserve"> </w:t>
+      </w:r>
+      <w:r>
+        <w:rPr>
+          <w:rFonts w:ascii="LinLibertine" w:eastAsia="Times New Roman" w:hAnsi="LinLibertine" w:cs="Times New Roman"/>
+        </w:rPr>
+        <w:t xml:space="preserve">that returns a so-called </w:t>
+      </w:r>
+      <w:r>
+        <w:rPr>
+          <w:rFonts w:ascii="LinLibertineI" w:eastAsia="Times New Roman" w:hAnsi="LinLibertineI" w:cs="Times New Roman"/>
+        </w:rPr>
+        <w:t>iterator</w:t>
+      </w:r>
+      <w:r>
+        <w:rPr>
+          <w:rFonts w:ascii="LinLibertine" w:eastAsia="Times New Roman" w:hAnsi="LinLibertine" w:cs="Times New Roman"/>
+        </w:rPr>
+        <w:t xml:space="preserve">. The iterator is an object that returns values via its method </w:t>
+      </w:r>
+      <w:proofErr w:type="gramStart"/>
+      <w:r>
+        <w:rPr>
+          <w:rFonts w:ascii="AnonymousPro" w:eastAsia="Times New Roman" w:hAnsi="AnonymousPro" w:cs="Times New Roman"/>
+          <w:sz w:val="20"/>
+          <w:szCs w:val="20"/>
+        </w:rPr>
+        <w:t>next(</w:t>
+      </w:r>
+      <w:proofErr w:type="gramEnd"/>
+      <w:r>
+        <w:rPr>
+          <w:rFonts w:ascii="AnonymousPro" w:eastAsia="Times New Roman" w:hAnsi="AnonymousPro" w:cs="Times New Roman"/>
+          <w:sz w:val="20"/>
+          <w:szCs w:val="20"/>
+        </w:rPr>
+        <w:t>)</w:t>
+      </w:r>
+      <w:r>
+        <w:rPr>
+          <w:rFonts w:ascii="LinLibertine" w:eastAsia="Times New Roman" w:hAnsi="LinLibertine" w:cs="Times New Roman"/>
+        </w:rPr>
+        <w:t xml:space="preserve">. We say: it </w:t>
+      </w:r>
+      <w:r>
+        <w:rPr>
+          <w:rFonts w:ascii="LinLibertineI" w:eastAsia="Times New Roman" w:hAnsi="LinLibertineI" w:cs="Times New Roman"/>
+        </w:rPr>
+        <w:t xml:space="preserve">iterates over </w:t>
+      </w:r>
+      <w:r>
+        <w:rPr>
+          <w:rFonts w:ascii="LinLibertine" w:eastAsia="Times New Roman" w:hAnsi="LinLibertine" w:cs="Times New Roman"/>
+        </w:rPr>
+        <w:t xml:space="preserve">the </w:t>
+      </w:r>
+      <w:r>
+        <w:rPr>
+          <w:rFonts w:ascii="LinLibertineI" w:eastAsia="Times New Roman" w:hAnsi="LinLibertineI" w:cs="Times New Roman"/>
+        </w:rPr>
+        <w:t xml:space="preserve">items </w:t>
+      </w:r>
+      <w:r>
+        <w:rPr>
+          <w:rFonts w:ascii="LinLibertine" w:eastAsia="Times New Roman" w:hAnsi="LinLibertine" w:cs="Times New Roman"/>
+        </w:rPr>
+        <w:t xml:space="preserve">(the content) of the </w:t>
+      </w:r>
+      <w:proofErr w:type="spellStart"/>
+      <w:r>
+        <w:rPr>
+          <w:rFonts w:ascii="LinLibertine" w:eastAsia="Times New Roman" w:hAnsi="LinLibertine" w:cs="Times New Roman"/>
+        </w:rPr>
+        <w:t>iterable</w:t>
+      </w:r>
+      <w:proofErr w:type="spellEnd"/>
+      <w:r>
+        <w:rPr>
+          <w:rFonts w:ascii="LinLibertine" w:eastAsia="Times New Roman" w:hAnsi="LinLibertine" w:cs="Times New Roman"/>
+        </w:rPr>
+        <w:t xml:space="preserve">, one per method call. </w:t>
+      </w:r>
+    </w:p>
+    <w:p>
+      <w:pPr>
+        <w:spacing w:before="100" w:beforeAutospacing="1" w:after="100" w:afterAutospacing="1"/>
+        <w:rPr>
+          <w:rFonts w:ascii="LinLibertine" w:eastAsia="Times New Roman" w:hAnsi="LinLibertine" w:cs="Times New Roman"/>
+        </w:rPr>
+      </w:pPr>
+      <w:r>
+        <w:rPr>
+          <w:rFonts w:ascii="LinLibertine" w:eastAsia="Times New Roman" w:hAnsi="LinLibertine" w:cs="Times New Roman"/>
+        </w:rPr>
+        <w:t xml:space="preserve">• </w:t>
+      </w:r>
+      <w:r>
+        <w:rPr>
+          <w:rFonts w:ascii="LinLibertineB" w:eastAsia="Times New Roman" w:hAnsi="LinLibertineB" w:cs="Times New Roman"/>
+        </w:rPr>
+        <w:t>Consumption:</w:t>
+      </w:r>
+      <w:r>
+        <w:rPr>
+          <w:rFonts w:ascii="LinLibertineB" w:eastAsia="Times New Roman" w:hAnsi="LinLibertineB" w:cs="Times New Roman"/>
+        </w:rPr>
+        <w:t xml:space="preserve"> </w:t>
+      </w:r>
+      <w:r>
+        <w:rPr>
+          <w:rFonts w:ascii="LinLibertine" w:eastAsia="Times New Roman" w:hAnsi="LinLibertine" w:cs="Times New Roman"/>
+        </w:rPr>
+        <w:t>Data</w:t>
+      </w:r>
+      <w:r>
+        <w:rPr>
+          <w:rFonts w:ascii="LinLibertine" w:eastAsia="Times New Roman" w:hAnsi="LinLibertine" w:cs="Times New Roman"/>
+        </w:rPr>
+        <w:t xml:space="preserve"> </w:t>
+      </w:r>
+      <w:r>
+        <w:rPr>
+          <w:rFonts w:ascii="LinLibertine" w:eastAsia="Times New Roman" w:hAnsi="LinLibertine" w:cs="Times New Roman"/>
+        </w:rPr>
+        <w:t>consumers</w:t>
+      </w:r>
+      <w:r>
+        <w:rPr>
+          <w:rFonts w:ascii="LinLibertine" w:eastAsia="Times New Roman" w:hAnsi="LinLibertine" w:cs="Times New Roman"/>
+        </w:rPr>
+        <w:t xml:space="preserve"> </w:t>
+      </w:r>
+      <w:r>
+        <w:rPr>
+          <w:rFonts w:ascii="LinLibertine" w:eastAsia="Times New Roman" w:hAnsi="LinLibertine" w:cs="Times New Roman"/>
+        </w:rPr>
+        <w:t>use</w:t>
+      </w:r>
+      <w:r>
+        <w:rPr>
+          <w:rFonts w:ascii="LinLibertine" w:eastAsia="Times New Roman" w:hAnsi="LinLibertine" w:cs="Times New Roman"/>
+        </w:rPr>
+        <w:t xml:space="preserve"> </w:t>
+      </w:r>
+      <w:r>
+        <w:rPr>
+          <w:rFonts w:ascii="LinLibertine" w:eastAsia="Times New Roman" w:hAnsi="LinLibertine" w:cs="Times New Roman"/>
+        </w:rPr>
+        <w:t>the</w:t>
+      </w:r>
+      <w:r>
+        <w:rPr>
+          <w:rFonts w:ascii="LinLibertine" w:eastAsia="Times New Roman" w:hAnsi="LinLibertine" w:cs="Times New Roman"/>
+        </w:rPr>
+        <w:t xml:space="preserve"> </w:t>
+      </w:r>
+      <w:r>
+        <w:rPr>
+          <w:rFonts w:ascii="LinLibertine" w:eastAsia="Times New Roman" w:hAnsi="LinLibertine" w:cs="Times New Roman"/>
+        </w:rPr>
+        <w:t>iterator</w:t>
+      </w:r>
+      <w:r>
+        <w:rPr>
+          <w:rFonts w:ascii="LinLibertine" w:eastAsia="Times New Roman" w:hAnsi="LinLibertine" w:cs="Times New Roman"/>
+        </w:rPr>
+        <w:t xml:space="preserve"> </w:t>
+      </w:r>
+      <w:r>
+        <w:rPr>
+          <w:rFonts w:ascii="LinLibertine" w:eastAsia="Times New Roman" w:hAnsi="LinLibertine" w:cs="Times New Roman"/>
+        </w:rPr>
+        <w:t>to</w:t>
+      </w:r>
+      <w:r>
+        <w:rPr>
+          <w:rFonts w:ascii="LinLibertine" w:eastAsia="Times New Roman" w:hAnsi="LinLibertine" w:cs="Times New Roman"/>
+        </w:rPr>
+        <w:t xml:space="preserve"> </w:t>
+      </w:r>
+      <w:r>
+        <w:rPr>
+          <w:rFonts w:ascii="LinLibertine" w:eastAsia="Times New Roman" w:hAnsi="LinLibertine" w:cs="Times New Roman"/>
+        </w:rPr>
+        <w:t>retrieve</w:t>
+      </w:r>
+      <w:r>
+        <w:rPr>
+          <w:rFonts w:ascii="LinLibertine" w:eastAsia="Times New Roman" w:hAnsi="LinLibertine" w:cs="Times New Roman"/>
+        </w:rPr>
+        <w:t xml:space="preserve"> </w:t>
+      </w:r>
+      <w:r>
+        <w:rPr>
+          <w:rFonts w:ascii="LinLibertine" w:eastAsia="Times New Roman" w:hAnsi="LinLibertine" w:cs="Times New Roman"/>
+        </w:rPr>
+        <w:t>the</w:t>
+      </w:r>
+      <w:r>
+        <w:rPr>
+          <w:rFonts w:ascii="LinLibertine" w:eastAsia="Times New Roman" w:hAnsi="LinLibertine" w:cs="Times New Roman"/>
+        </w:rPr>
+        <w:t xml:space="preserve"> </w:t>
+      </w:r>
+      <w:r>
+        <w:rPr>
+          <w:rFonts w:ascii="LinLibertine" w:eastAsia="Times New Roman" w:hAnsi="LinLibertine" w:cs="Times New Roman"/>
+        </w:rPr>
+        <w:t>values</w:t>
+      </w:r>
+      <w:r>
+        <w:rPr>
+          <w:rFonts w:ascii="LinLibertine" w:eastAsia="Times New Roman" w:hAnsi="LinLibertine" w:cs="Times New Roman"/>
+        </w:rPr>
+        <w:t xml:space="preserve"> </w:t>
+      </w:r>
+      <w:r>
+        <w:rPr>
+          <w:rFonts w:ascii="LinLibertine" w:eastAsia="Times New Roman" w:hAnsi="LinLibertine" w:cs="Times New Roman"/>
+        </w:rPr>
+        <w:t>they</w:t>
+      </w:r>
+      <w:r>
+        <w:rPr>
+          <w:rFonts w:ascii="LinLibertine" w:eastAsia="Times New Roman" w:hAnsi="LinLibertine" w:cs="Times New Roman"/>
+        </w:rPr>
+        <w:t xml:space="preserve"> </w:t>
+      </w:r>
+      <w:r>
+        <w:rPr>
+          <w:rFonts w:ascii="LinLibertine" w:eastAsia="Times New Roman" w:hAnsi="LinLibertine" w:cs="Times New Roman"/>
+        </w:rPr>
+        <w:t>are</w:t>
+      </w:r>
+      <w:r>
+        <w:rPr>
+          <w:rFonts w:ascii="LinLibertine" w:eastAsia="Times New Roman" w:hAnsi="LinLibertine" w:cs="Times New Roman"/>
+        </w:rPr>
+        <w:t xml:space="preserve"> </w:t>
+      </w:r>
+      <w:r>
+        <w:rPr>
+          <w:rFonts w:ascii="LinLibertine" w:eastAsia="Times New Roman" w:hAnsi="LinLibertine" w:cs="Times New Roman"/>
+        </w:rPr>
+        <w:t xml:space="preserve">consuming. </w:t>
+      </w:r>
+    </w:p>
+    <w:p>
+      <w:r>
+        <w:t xml:space="preserve">Plain objects are not </w:t>
+      </w:r>
+      <w:proofErr w:type="spellStart"/>
+      <w:r>
+        <w:t>iterable</w:t>
+      </w:r>
+      <w:proofErr w:type="spellEnd"/>
+    </w:p>
+    <w:p>
+      <w:r>
+        <w:t xml:space="preserve">Objects aren’t </w:t>
+      </w:r>
+      <w:proofErr w:type="spellStart"/>
+      <w:r>
+        <w:t>iterable</w:t>
+      </w:r>
+      <w:proofErr w:type="spellEnd"/>
+      <w:r>
+        <w:t xml:space="preserve"> over properties</w:t>
+      </w:r>
+    </w:p>
+    <w:p>
+      <w:r>
+        <w:t>There are two levels at which you can iterate in JavaScript</w:t>
+      </w:r>
+    </w:p>
+    <w:p>
+      <w:pPr>
+        <w:pStyle w:val="ListParagraph"/>
+        <w:numPr>
+          <w:ilvl w:val="0"/>
+          <w:numId w:val="5"/>
+        </w:numPr>
+      </w:pPr>
+      <w:r>
+        <w:t>The program level: iterating over properties means examining the structure of the program</w:t>
+      </w:r>
+    </w:p>
+    <w:p>
+      <w:pPr>
+        <w:pStyle w:val="ListParagraph"/>
+        <w:numPr>
+          <w:ilvl w:val="0"/>
+          <w:numId w:val="5"/>
+        </w:numPr>
+      </w:pPr>
+      <w:r>
+        <w:t>The data level: iterating over a data structure means examining the data managed by the program</w:t>
+      </w:r>
+    </w:p>
+    <w:p>
+      <w:r>
+        <w:t>Making iteration over properties the default would mean mixing those levels, which would have two disadvantages</w:t>
+      </w:r>
+    </w:p>
+    <w:p>
+      <w:pPr>
+        <w:pStyle w:val="ListParagraph"/>
+        <w:numPr>
+          <w:ilvl w:val="0"/>
+          <w:numId w:val="6"/>
+        </w:numPr>
+      </w:pPr>
+      <w:r>
+        <w:t>You can’t iterate over the properties of a data structure</w:t>
+      </w:r>
+    </w:p>
+    <w:p>
+      <w:pPr>
+        <w:pStyle w:val="ListParagraph"/>
+        <w:numPr>
+          <w:ilvl w:val="0"/>
+          <w:numId w:val="6"/>
+        </w:numPr>
+      </w:pPr>
+      <w:r>
+        <w:t>Once you iterate over the properties of an object, turning that object into a data structure would break your code</w:t>
+      </w:r>
+    </w:p>
+    <w:p>
+      <w:r>
+        <w:t xml:space="preserve">If engines were to implement iterability via a method </w:t>
+      </w:r>
+      <w:proofErr w:type="spellStart"/>
+      <w:r>
+        <w:t>Object.prototype</w:t>
+      </w:r>
+      <w:proofErr w:type="spellEnd"/>
+      <w:r>
+        <w:t>[</w:t>
+      </w:r>
+      <w:proofErr w:type="spellStart"/>
+      <w:proofErr w:type="gramStart"/>
+      <w:r>
+        <w:t>Symbol.iterator</w:t>
+      </w:r>
+      <w:proofErr w:type="spellEnd"/>
+      <w:r>
+        <w:t>](</w:t>
+      </w:r>
+      <w:proofErr w:type="gramEnd"/>
+      <w:r>
+        <w:t xml:space="preserve">), then there would be an additional caveat: Objects creates via </w:t>
+      </w:r>
+      <w:proofErr w:type="spellStart"/>
+      <w:r>
+        <w:t>Object.create</w:t>
+      </w:r>
+      <w:proofErr w:type="spellEnd"/>
+      <w:r>
+        <w:t xml:space="preserve">(null) wouldn’t be </w:t>
+      </w:r>
+      <w:proofErr w:type="spellStart"/>
+      <w:r>
+        <w:t>iterable</w:t>
+      </w:r>
+      <w:proofErr w:type="spellEnd"/>
+      <w:r>
+        <w:t xml:space="preserve">, because </w:t>
+      </w:r>
+      <w:proofErr w:type="spellStart"/>
+      <w:r>
+        <w:t>Object.prototype</w:t>
+      </w:r>
+      <w:proofErr w:type="spellEnd"/>
+      <w:r>
+        <w:t xml:space="preserve"> is not in their prototype chain</w:t>
+      </w:r>
+    </w:p>
+    <w:p/>
+    <w:p>
+      <w:r>
+        <w:t xml:space="preserve">But now we don’t really need to worry about objects not being </w:t>
+      </w:r>
+      <w:proofErr w:type="spellStart"/>
+      <w:r>
+        <w:t>iterable</w:t>
+      </w:r>
+      <w:proofErr w:type="spellEnd"/>
+      <w:r>
+        <w:t xml:space="preserve"> when we can do key value pairs with maps</w:t>
+      </w:r>
+    </w:p>
+    <w:p/>
+    <w:p>
+      <w:r>
+        <w:t>Even</w:t>
+      </w:r>
+      <w:r>
+        <w:t xml:space="preserve"> </w:t>
+      </w:r>
+      <w:r>
+        <w:t>if</w:t>
+      </w:r>
+      <w:r>
+        <w:t xml:space="preserve"> </w:t>
+      </w:r>
+      <w:r>
+        <w:t>the</w:t>
+      </w:r>
+      <w:r>
+        <w:t xml:space="preserve"> </w:t>
+      </w:r>
+      <w:r>
+        <w:t>original</w:t>
+      </w:r>
+      <w:r>
+        <w:t xml:space="preserve"> </w:t>
+      </w:r>
+      <w:proofErr w:type="spellStart"/>
+      <w:r>
+        <w:t>iterable</w:t>
+      </w:r>
+      <w:proofErr w:type="spellEnd"/>
+      <w:r>
+        <w:t xml:space="preserve"> and</w:t>
+      </w:r>
+      <w:r>
+        <w:t xml:space="preserve"> </w:t>
+      </w:r>
+      <w:r>
+        <w:t>the</w:t>
+      </w:r>
+      <w:r>
+        <w:t xml:space="preserve"> </w:t>
+      </w:r>
+      <w:r>
+        <w:t>iterator</w:t>
+      </w:r>
+      <w:r>
+        <w:t xml:space="preserve"> </w:t>
+      </w:r>
+      <w:r>
+        <w:t>are not</w:t>
+      </w:r>
+      <w:r>
+        <w:t xml:space="preserve"> </w:t>
+      </w:r>
+      <w:r>
+        <w:t>the same object,</w:t>
+      </w:r>
+      <w:r>
+        <w:t xml:space="preserve"> </w:t>
+      </w:r>
+      <w:r>
+        <w:t xml:space="preserve">it is still occasionally useful if an iterator has the following method (which also makes it an </w:t>
+      </w:r>
+      <w:proofErr w:type="spellStart"/>
+      <w:r>
+        <w:t>iterable</w:t>
+      </w:r>
+      <w:proofErr w:type="spellEnd"/>
+      <w:r>
+        <w:t>):</w:t>
+      </w:r>
+    </w:p>
+    <w:p>
+      <w:r>
+        <w:t>[</w:t>
+      </w:r>
+      <w:proofErr w:type="spellStart"/>
+      <w:proofErr w:type="gramStart"/>
+      <w:r>
+        <w:t>Symbol.iterator</w:t>
+      </w:r>
+      <w:proofErr w:type="spellEnd"/>
+      <w:r>
+        <w:t>](</w:t>
+      </w:r>
+      <w:proofErr w:type="gramEnd"/>
+      <w:r>
+        <w:t xml:space="preserve">) { </w:t>
+      </w:r>
+    </w:p>
+    <w:p>
+      <w:pPr>
+        <w:ind w:firstLine="720"/>
+      </w:pPr>
+      <w:r>
+        <w:t xml:space="preserve">return this; </w:t>
+      </w:r>
+    </w:p>
+    <w:p>
+      <w:r>
+        <w:t>}</w:t>
+      </w:r>
+    </w:p>
+    <w:p/>
+    <w:p>
+      <w:r>
+        <w:t>All built-in ES6 iterators follow this pattern (via a common prototype, see the chapter on generators).</w:t>
+      </w:r>
+    </w:p>
+    <w:p>
+      <w:r>
+        <w:t xml:space="preserve">&gt; const </w:t>
+      </w:r>
+      <w:proofErr w:type="spellStart"/>
+      <w:r>
+        <w:t>arr</w:t>
+      </w:r>
+      <w:proofErr w:type="spellEnd"/>
+      <w:r>
+        <w:t xml:space="preserve"> = []; </w:t>
+      </w:r>
+    </w:p>
+    <w:p>
+      <w:r>
+        <w:t xml:space="preserve">&gt; const iterator = </w:t>
+      </w:r>
+      <w:proofErr w:type="spellStart"/>
+      <w:proofErr w:type="gramStart"/>
+      <w:r>
+        <w:t>arr</w:t>
+      </w:r>
+      <w:proofErr w:type="spellEnd"/>
+      <w:r>
+        <w:t>[</w:t>
+      </w:r>
+      <w:proofErr w:type="spellStart"/>
+      <w:proofErr w:type="gramEnd"/>
+      <w:r>
+        <w:t>Symbol.iterator</w:t>
+      </w:r>
+      <w:proofErr w:type="spellEnd"/>
+      <w:r>
+        <w:t xml:space="preserve">](); </w:t>
+      </w:r>
+    </w:p>
+    <w:p>
+      <w:r>
+        <w:t xml:space="preserve">&gt; </w:t>
+      </w:r>
+      <w:proofErr w:type="gramStart"/>
+      <w:r>
+        <w:t>iterator[</w:t>
+      </w:r>
+      <w:proofErr w:type="spellStart"/>
+      <w:proofErr w:type="gramEnd"/>
+      <w:r>
+        <w:t>Symbol.iterator</w:t>
+      </w:r>
+      <w:proofErr w:type="spellEnd"/>
+      <w:r>
+        <w:t>]() === iterator true</w:t>
+      </w:r>
+    </w:p>
+    <w:p/>
+    <w:p/>
+    <w:p/>
+    <w:p>
+      <w:r>
         <w:lastRenderedPageBreak/>
+        <w:t xml:space="preserve">Why is it useful if an iterator is also an </w:t>
+      </w:r>
+      <w:proofErr w:type="spellStart"/>
+      <w:r>
+        <w:t>iterable</w:t>
+      </w:r>
+      <w:proofErr w:type="spellEnd"/>
+      <w:r>
+        <w:t xml:space="preserve">? for-of only works for </w:t>
+      </w:r>
+      <w:proofErr w:type="spellStart"/>
+      <w:r>
+        <w:t>iterables</w:t>
+      </w:r>
+      <w:proofErr w:type="spellEnd"/>
+      <w:r>
+        <w:t xml:space="preserve">, not for iterators. Because Array iterators are </w:t>
+      </w:r>
+      <w:proofErr w:type="spellStart"/>
+      <w:r>
+        <w:t>iterable</w:t>
+      </w:r>
+      <w:proofErr w:type="spellEnd"/>
+      <w:r>
+        <w:t>, you can continue an iteration in another loop:</w:t>
+      </w:r>
+    </w:p>
+    <w:p>
+      <w:r>
+        <w:t xml:space="preserve">const </w:t>
+      </w:r>
+      <w:proofErr w:type="spellStart"/>
+      <w:r>
+        <w:t>arr</w:t>
+      </w:r>
+      <w:proofErr w:type="spellEnd"/>
+      <w:r>
+        <w:t xml:space="preserve"> = ['a', 'b']; </w:t>
+      </w:r>
+    </w:p>
+    <w:p>
+      <w:r>
+        <w:t xml:space="preserve">const iterator = </w:t>
+      </w:r>
+      <w:proofErr w:type="spellStart"/>
+      <w:proofErr w:type="gramStart"/>
+      <w:r>
+        <w:t>arr</w:t>
+      </w:r>
+      <w:proofErr w:type="spellEnd"/>
+      <w:r>
+        <w:t>[</w:t>
+      </w:r>
+      <w:proofErr w:type="spellStart"/>
+      <w:proofErr w:type="gramEnd"/>
+      <w:r>
+        <w:t>Symbol.iterator</w:t>
+      </w:r>
+      <w:proofErr w:type="spellEnd"/>
+      <w:r>
+        <w:t>]();</w:t>
+      </w:r>
+    </w:p>
+    <w:p>
+      <w:r>
+        <w:t xml:space="preserve">for (const x of iterator) { </w:t>
+      </w:r>
+    </w:p>
+    <w:p>
+      <w:pPr>
+        <w:ind w:firstLine="720"/>
+      </w:pPr>
+      <w:r>
+        <w:t xml:space="preserve">console.log(x); // a </w:t>
+      </w:r>
+    </w:p>
+    <w:p>
+      <w:pPr>
+        <w:ind w:firstLine="720"/>
+      </w:pPr>
+      <w:r>
+        <w:t xml:space="preserve">break; </w:t>
+      </w:r>
+    </w:p>
+    <w:p>
+      <w:r>
+        <w:t>}</w:t>
+      </w:r>
+    </w:p>
+    <w:p>
+      <w:r>
+        <w:t xml:space="preserve">// Continue with same iterator: </w:t>
+      </w:r>
+    </w:p>
+    <w:p>
+      <w:r>
+        <w:t xml:space="preserve">for (const x of iterator) { </w:t>
+      </w:r>
+    </w:p>
+    <w:p>
+      <w:pPr>
+        <w:ind w:firstLine="720"/>
+      </w:pPr>
+      <w:r>
+        <w:t xml:space="preserve">console.log(x); // b </w:t>
+      </w:r>
+    </w:p>
+    <w:p>
+      <w:r>
+        <w:t>}</w:t>
+      </w:r>
+    </w:p>
+    <w:p/>
+    <w:p>
+      <w:pPr>
+        <w:rPr>
+          <w:b/>
+          <w:bCs/>
+          <w:u w:val="single"/>
+        </w:rPr>
+      </w:pPr>
+      <w:r>
+        <w:rPr>
+          <w:b/>
+          <w:bCs/>
+          <w:u w:val="single"/>
+        </w:rPr>
+        <w:t>Iterator Protocol</w:t>
+      </w:r>
+    </w:p>
+    <w:p>
+      <w:pPr>
+        <w:rPr>
+          <w:b/>
+          <w:bCs/>
+          <w:u w:val="single"/>
+        </w:rPr>
+      </w:pPr>
+    </w:p>
+    <w:p>
+      <w:r>
+        <w:t xml:space="preserve">Consists of </w:t>
+      </w:r>
+      <w:proofErr w:type="spellStart"/>
+      <w:r>
+        <w:t>iterables</w:t>
+      </w:r>
+      <w:proofErr w:type="spellEnd"/>
+      <w:r>
+        <w:t>, iterators, and iterator results</w:t>
+      </w:r>
+    </w:p>
+    <w:p/>
+    <w:p>
+      <w:r>
+        <w:t xml:space="preserve">interface </w:t>
+      </w:r>
+      <w:proofErr w:type="spellStart"/>
+      <w:r>
+        <w:t>Iterable</w:t>
+      </w:r>
+      <w:proofErr w:type="spellEnd"/>
+      <w:r>
+        <w:t xml:space="preserve"> { </w:t>
+      </w:r>
+    </w:p>
+    <w:p>
+      <w:pPr>
+        <w:ind w:firstLine="720"/>
+      </w:pPr>
+      <w:r>
+        <w:t>[</w:t>
+      </w:r>
+      <w:proofErr w:type="spellStart"/>
+      <w:proofErr w:type="gramStart"/>
+      <w:r>
+        <w:t>Symbol.iterator</w:t>
+      </w:r>
+      <w:proofErr w:type="spellEnd"/>
+      <w:r>
+        <w:t>](</w:t>
+      </w:r>
+      <w:proofErr w:type="gramEnd"/>
+      <w:r>
+        <w:t xml:space="preserve">) : Iterator; </w:t>
+      </w:r>
+    </w:p>
+    <w:p>
+      <w:r>
+        <w:t xml:space="preserve">} </w:t>
+      </w:r>
+    </w:p>
+    <w:p>
+      <w:r>
+        <w:t xml:space="preserve">interface Iterator { </w:t>
+      </w:r>
+    </w:p>
+    <w:p>
+      <w:pPr>
+        <w:ind w:firstLine="720"/>
+      </w:pPr>
+      <w:proofErr w:type="gramStart"/>
+      <w:r>
+        <w:t>next(</w:t>
+      </w:r>
+      <w:proofErr w:type="gramEnd"/>
+      <w:r>
+        <w:t xml:space="preserve">) : </w:t>
+      </w:r>
+      <w:proofErr w:type="spellStart"/>
+      <w:r>
+        <w:t>IteratorResult</w:t>
+      </w:r>
+      <w:proofErr w:type="spellEnd"/>
+      <w:r>
+        <w:t xml:space="preserve">; </w:t>
+      </w:r>
+    </w:p>
+    <w:p>
+      <w:pPr>
+        <w:ind w:firstLine="720"/>
+      </w:pPr>
+      <w:proofErr w:type="gramStart"/>
+      <w:r>
+        <w:t>return?(</w:t>
+      </w:r>
+      <w:proofErr w:type="gramEnd"/>
+      <w:r>
+        <w:t xml:space="preserve">value? : any) : </w:t>
+      </w:r>
+      <w:proofErr w:type="spellStart"/>
+      <w:r>
+        <w:t>IteratorResult</w:t>
+      </w:r>
+      <w:proofErr w:type="spellEnd"/>
+      <w:r>
+        <w:t xml:space="preserve">; </w:t>
+      </w:r>
+    </w:p>
+    <w:p>
+      <w:r>
+        <w:t xml:space="preserve">} </w:t>
+      </w:r>
+    </w:p>
+    <w:p>
+      <w:r>
+        <w:t xml:space="preserve">interface </w:t>
+      </w:r>
+      <w:proofErr w:type="spellStart"/>
+      <w:r>
+        <w:t>IteratorResult</w:t>
+      </w:r>
+      <w:proofErr w:type="spellEnd"/>
+      <w:r>
+        <w:t xml:space="preserve"> { </w:t>
+      </w:r>
+    </w:p>
+    <w:p>
+      <w:pPr>
+        <w:ind w:firstLine="720"/>
+      </w:pPr>
+      <w:proofErr w:type="gramStart"/>
+      <w:r>
+        <w:t>value :</w:t>
+      </w:r>
+      <w:proofErr w:type="gramEnd"/>
+      <w:r>
+        <w:t xml:space="preserve"> any; </w:t>
+      </w:r>
+    </w:p>
+    <w:p>
+      <w:pPr>
+        <w:ind w:firstLine="720"/>
+      </w:pPr>
+      <w:proofErr w:type="gramStart"/>
+      <w:r>
+        <w:t>done :</w:t>
+      </w:r>
+      <w:proofErr w:type="gramEnd"/>
+      <w:r>
+        <w:t xml:space="preserve"> </w:t>
+      </w:r>
+      <w:proofErr w:type="spellStart"/>
+      <w:r>
+        <w:t>boolean</w:t>
+      </w:r>
+      <w:proofErr w:type="spellEnd"/>
+      <w:r>
+        <w:t xml:space="preserve">; </w:t>
+      </w:r>
+    </w:p>
+    <w:p>
+      <w:r>
+        <w:t>}</w:t>
+      </w:r>
+    </w:p>
+    <w:p/>
+    <w:p>
+      <w:pPr>
+        <w:rPr>
+          <w:rFonts w:ascii="Arial" w:hAnsi="Arial" w:cs="Arial"/>
+          <w:color w:val="333333"/>
+          <w:spacing w:val="-1"/>
+          <w:shd w:val="clear" w:color="auto" w:fill="FFFFFF"/>
+        </w:rPr>
+      </w:pPr>
+      <w:r>
+        <w:rPr>
+          <w:rFonts w:ascii="Arial" w:hAnsi="Arial" w:cs="Arial"/>
+          <w:color w:val="333333"/>
+          <w:spacing w:val="-1"/>
+          <w:shd w:val="clear" w:color="auto" w:fill="FFFFFF"/>
+        </w:rPr>
+        <w:t>I</w:t>
+      </w:r>
+      <w:r>
+        <w:rPr>
+          <w:rFonts w:ascii="Arial" w:hAnsi="Arial" w:cs="Arial"/>
+          <w:color w:val="333333"/>
+          <w:spacing w:val="-1"/>
+          <w:shd w:val="clear" w:color="auto" w:fill="FFFFFF"/>
+        </w:rPr>
+        <w:t>terating over an iterator is said to consume the iterator, because it is generally only possible to do once. After a terminating value has been yielded additional calls to </w:t>
+      </w:r>
+      <w:proofErr w:type="gramStart"/>
+      <w:r>
+        <w:rPr>
+          <w:rStyle w:val="HTMLCode"/>
+          <w:rFonts w:ascii="Consolas" w:eastAsiaTheme="minorHAnsi" w:hAnsi="Consolas"/>
+          <w:color w:val="333333"/>
+          <w:spacing w:val="-1"/>
+          <w:bdr w:val="none" w:sz="0" w:space="0" w:color="auto" w:frame="1"/>
+        </w:rPr>
+        <w:t>next(</w:t>
+      </w:r>
+      <w:proofErr w:type="gramEnd"/>
+      <w:r>
+        <w:rPr>
+          <w:rStyle w:val="HTMLCode"/>
+          <w:rFonts w:ascii="Consolas" w:eastAsiaTheme="minorHAnsi" w:hAnsi="Consolas"/>
+          <w:color w:val="333333"/>
+          <w:spacing w:val="-1"/>
+          <w:bdr w:val="none" w:sz="0" w:space="0" w:color="auto" w:frame="1"/>
+        </w:rPr>
+        <w:t>)</w:t>
+      </w:r>
+      <w:r>
+        <w:rPr>
+          <w:rFonts w:ascii="Arial" w:hAnsi="Arial" w:cs="Arial"/>
+          <w:color w:val="333333"/>
+          <w:spacing w:val="-1"/>
+          <w:shd w:val="clear" w:color="auto" w:fill="FFFFFF"/>
+        </w:rPr>
+        <w:t> should simply continue to return </w:t>
+      </w:r>
+      <w:r>
+        <w:rPr>
+          <w:rStyle w:val="HTMLCode"/>
+          <w:rFonts w:ascii="Consolas" w:eastAsiaTheme="minorHAnsi" w:hAnsi="Consolas"/>
+          <w:color w:val="333333"/>
+          <w:spacing w:val="-1"/>
+          <w:bdr w:val="none" w:sz="0" w:space="0" w:color="auto" w:frame="1"/>
+        </w:rPr>
+        <w:t>{done: true}</w:t>
+      </w:r>
+      <w:r>
+        <w:rPr>
+          <w:rFonts w:ascii="Arial" w:hAnsi="Arial" w:cs="Arial"/>
+          <w:color w:val="333333"/>
+          <w:spacing w:val="-1"/>
+          <w:shd w:val="clear" w:color="auto" w:fill="FFFFFF"/>
+        </w:rPr>
+        <w:t>.</w:t>
+      </w:r>
+    </w:p>
+    <w:p>
+      <w:pPr>
+        <w:rPr>
+          <w:rFonts w:ascii="Arial" w:hAnsi="Arial" w:cs="Arial"/>
+          <w:color w:val="333333"/>
+          <w:spacing w:val="-1"/>
+          <w:shd w:val="clear" w:color="auto" w:fill="FFFFFF"/>
+        </w:rPr>
+      </w:pPr>
+    </w:p>
+    <w:p>
+      <w:r>
+        <w:t xml:space="preserve">Rules for </w:t>
+      </w:r>
+      <w:proofErr w:type="gramStart"/>
+      <w:r>
+        <w:t>next(</w:t>
+      </w:r>
+      <w:proofErr w:type="gramEnd"/>
+      <w:r>
+        <w:t>):</w:t>
+      </w:r>
+    </w:p>
+    <w:p>
+      <w:r>
+        <w:t xml:space="preserve">• As long as the iterator still has values x to produce, </w:t>
+      </w:r>
+      <w:proofErr w:type="gramStart"/>
+      <w:r>
+        <w:t>next(</w:t>
+      </w:r>
+      <w:proofErr w:type="gramEnd"/>
+      <w:r>
+        <w:t xml:space="preserve">) returns objects { value: x, done: false }. </w:t>
+      </w:r>
+    </w:p>
+    <w:p>
+      <w:r>
+        <w:t xml:space="preserve">• After the last value was iterated over, </w:t>
+      </w:r>
+      <w:proofErr w:type="gramStart"/>
+      <w:r>
+        <w:t>next(</w:t>
+      </w:r>
+      <w:proofErr w:type="gramEnd"/>
+      <w:r>
+        <w:t>) should always return an object whose property done is true.</w:t>
+      </w:r>
+    </w:p>
+    <w:p/>
+    <w:p>
+      <w:r>
+        <w:t>The</w:t>
+      </w:r>
+      <w:r>
+        <w:t xml:space="preserve"> </w:t>
+      </w:r>
+      <w:r>
+        <w:t>property</w:t>
+      </w:r>
+      <w:r>
+        <w:t xml:space="preserve"> </w:t>
+      </w:r>
+      <w:r>
+        <w:t>done</w:t>
+      </w:r>
+      <w:r>
+        <w:t xml:space="preserve"> </w:t>
+      </w:r>
+      <w:r>
+        <w:t>of</w:t>
+      </w:r>
+      <w:r>
+        <w:t xml:space="preserve"> </w:t>
+      </w:r>
+      <w:r>
+        <w:t>an</w:t>
+      </w:r>
+      <w:r>
+        <w:t xml:space="preserve"> </w:t>
+      </w:r>
+      <w:r>
+        <w:t>iterator</w:t>
+      </w:r>
+      <w:r>
+        <w:t xml:space="preserve"> </w:t>
+      </w:r>
+      <w:r>
+        <w:t>result</w:t>
+      </w:r>
+      <w:r>
+        <w:t xml:space="preserve"> </w:t>
+      </w:r>
+      <w:r>
+        <w:t>doesn’t</w:t>
+      </w:r>
+      <w:r>
+        <w:t xml:space="preserve"> </w:t>
+      </w:r>
+      <w:r>
+        <w:t>have</w:t>
+      </w:r>
+      <w:r>
+        <w:t xml:space="preserve"> </w:t>
+      </w:r>
+      <w:r>
+        <w:t>to</w:t>
+      </w:r>
+      <w:r>
+        <w:t xml:space="preserve"> </w:t>
+      </w:r>
+      <w:r>
+        <w:t>be</w:t>
+      </w:r>
+      <w:r>
+        <w:t xml:space="preserve"> </w:t>
+      </w:r>
+      <w:r>
+        <w:t>true</w:t>
+      </w:r>
+      <w:r>
+        <w:t xml:space="preserve"> </w:t>
+      </w:r>
+      <w:r>
+        <w:t>or</w:t>
+      </w:r>
+      <w:r>
+        <w:t xml:space="preserve"> </w:t>
+      </w:r>
+      <w:r>
+        <w:t>false,</w:t>
+      </w:r>
+      <w:r>
+        <w:t xml:space="preserve"> </w:t>
+      </w:r>
+      <w:r>
+        <w:t>truthy</w:t>
+      </w:r>
+      <w:r>
+        <w:t xml:space="preserve"> </w:t>
+      </w:r>
+      <w:r>
+        <w:t>or</w:t>
+      </w:r>
+      <w:r>
+        <w:t xml:space="preserve"> </w:t>
+      </w:r>
+      <w:proofErr w:type="spellStart"/>
+      <w:r>
+        <w:t>falsy</w:t>
+      </w:r>
+      <w:proofErr w:type="spellEnd"/>
+      <w:r>
+        <w:t xml:space="preserve"> </w:t>
+      </w:r>
+      <w:r>
+        <w:t>is</w:t>
+      </w:r>
+      <w:r>
+        <w:t xml:space="preserve"> </w:t>
+      </w:r>
+      <w:r>
+        <w:t xml:space="preserve">enough. All built-in language mechanisms let you omit </w:t>
+      </w:r>
+      <w:proofErr w:type="gramStart"/>
+      <w:r>
+        <w:t>done:</w:t>
+      </w:r>
+      <w:proofErr w:type="gramEnd"/>
+      <w:r>
+        <w:t xml:space="preserve"> false.</w:t>
+      </w:r>
+    </w:p>
+    <w:p/>
+    <w:p>
+      <w:r>
+        <w:t>Note</w:t>
+      </w:r>
+      <w:r>
+        <w:t xml:space="preserve"> </w:t>
+      </w:r>
+      <w:r>
+        <w:t>that</w:t>
+      </w:r>
+      <w:r>
+        <w:t xml:space="preserve"> </w:t>
+      </w:r>
+      <w:r>
+        <w:t>each</w:t>
+      </w:r>
+      <w:r>
+        <w:t xml:space="preserve"> </w:t>
+      </w:r>
+      <w:r>
+        <w:t>iterator</w:t>
+      </w:r>
+      <w:r>
+        <w:t xml:space="preserve"> </w:t>
+      </w:r>
+      <w:r>
+        <w:t>in</w:t>
+      </w:r>
+      <w:r>
+        <w:t xml:space="preserve"> </w:t>
+      </w:r>
+      <w:r>
+        <w:t>the</w:t>
+      </w:r>
+      <w:r>
+        <w:t xml:space="preserve"> </w:t>
+      </w:r>
+      <w:r>
+        <w:t>standard</w:t>
+      </w:r>
+      <w:r>
+        <w:t xml:space="preserve"> </w:t>
+      </w:r>
+      <w:r>
+        <w:t>library</w:t>
+      </w:r>
+      <w:r>
+        <w:t xml:space="preserve"> </w:t>
+      </w:r>
+      <w:r>
+        <w:t>is</w:t>
+      </w:r>
+      <w:r>
+        <w:t xml:space="preserve"> </w:t>
+      </w:r>
+      <w:r>
+        <w:t>also</w:t>
+      </w:r>
+      <w:r>
+        <w:t xml:space="preserve"> </w:t>
+      </w:r>
+      <w:r>
+        <w:t>an</w:t>
+      </w:r>
+      <w:r>
+        <w:t xml:space="preserve"> </w:t>
+      </w:r>
+      <w:proofErr w:type="spellStart"/>
+      <w:r>
+        <w:t>iterable</w:t>
+      </w:r>
+      <w:proofErr w:type="spellEnd"/>
+      <w:r>
+        <w:t>.</w:t>
+      </w:r>
+      <w:r>
+        <w:t xml:space="preserve"> </w:t>
+      </w:r>
+      <w:r>
+        <w:t>Its</w:t>
+      </w:r>
+      <w:r>
+        <w:t xml:space="preserve"> </w:t>
+      </w:r>
+      <w:r>
+        <w:t>method</w:t>
+      </w:r>
+      <w:r>
+        <w:t xml:space="preserve"> </w:t>
+      </w:r>
+      <w:r>
+        <w:t>[</w:t>
+      </w:r>
+      <w:proofErr w:type="spellStart"/>
+      <w:proofErr w:type="gramStart"/>
+      <w:r>
+        <w:t>Symbol.iterator</w:t>
+      </w:r>
+      <w:proofErr w:type="spellEnd"/>
+      <w:r>
+        <w:t>](</w:t>
+      </w:r>
+      <w:proofErr w:type="gramEnd"/>
+      <w:r>
+        <w:t>) return this, meaning that it always returns the same iterator (itself).</w:t>
+      </w:r>
+    </w:p>
+    <w:p/>
+    <w:p>
+      <w:r>
+        <w:t xml:space="preserve">Closing: by calling </w:t>
+      </w:r>
+      <w:proofErr w:type="gramStart"/>
+      <w:r>
+        <w:t>return(</w:t>
+      </w:r>
+      <w:proofErr w:type="gramEnd"/>
+      <w:r>
+        <w:t>), you tell the iterator that you don’t intend to call next(), anymore.</w:t>
+      </w:r>
+    </w:p>
+    <w:p>
+      <w:r>
+        <w:t xml:space="preserve">Rules for calling </w:t>
+      </w:r>
+      <w:proofErr w:type="gramStart"/>
+      <w:r>
+        <w:t>return(</w:t>
+      </w:r>
+      <w:proofErr w:type="gramEnd"/>
+      <w:r>
+        <w:t>):</w:t>
+      </w:r>
+    </w:p>
+    <w:p>
+      <w:r>
         <w:t xml:space="preserve">• </w:t>
       </w:r>
-      <w:r>
-        <w:rPr>
-          <w:rFonts w:ascii="LinLibertineB" w:eastAsia="Times New Roman" w:hAnsi="LinLibertineB" w:cs="Times New Roman"/>
-        </w:rPr>
-        <w:t xml:space="preserve">Source: </w:t>
-      </w:r>
-      <w:r>
-        <w:rPr>
-          <w:rFonts w:ascii="LinLibertine" w:eastAsia="Times New Roman" w:hAnsi="LinLibertine" w:cs="Times New Roman"/>
-        </w:rPr>
-        <w:t xml:space="preserve">A value is considered </w:t>
-      </w:r>
-      <w:proofErr w:type="spellStart"/>
-      <w:r>
-        <w:rPr>
-          <w:rFonts w:ascii="LinLibertineI" w:eastAsia="Times New Roman" w:hAnsi="LinLibertineI" w:cs="Times New Roman"/>
-        </w:rPr>
+      <w:proofErr w:type="gramStart"/>
+      <w:r>
+        <w:t>return(</w:t>
+      </w:r>
+      <w:proofErr w:type="gramEnd"/>
+      <w:r>
+        <w:t>)</w:t>
+      </w:r>
+      <w:r>
+        <w:t xml:space="preserve"> </w:t>
+      </w:r>
+      <w:r>
+        <w:t>is</w:t>
+      </w:r>
+      <w:r>
+        <w:t xml:space="preserve"> </w:t>
+      </w:r>
+      <w:r>
+        <w:t>an</w:t>
+      </w:r>
+      <w:r>
+        <w:t xml:space="preserve"> </w:t>
+      </w:r>
+      <w:r>
+        <w:t>optional</w:t>
+      </w:r>
+      <w:r>
+        <w:t xml:space="preserve"> </w:t>
+      </w:r>
+      <w:r>
+        <w:t>method,</w:t>
+      </w:r>
+      <w:r>
+        <w:t xml:space="preserve"> </w:t>
+      </w:r>
+      <w:r>
+        <w:t>not</w:t>
+      </w:r>
+      <w:r>
+        <w:t xml:space="preserve"> </w:t>
+      </w:r>
+      <w:r>
+        <w:t>all</w:t>
+      </w:r>
+      <w:r>
+        <w:t xml:space="preserve"> </w:t>
+      </w:r>
+      <w:r>
+        <w:t>iterators</w:t>
+      </w:r>
+      <w:r>
+        <w:t xml:space="preserve"> </w:t>
+      </w:r>
+      <w:r>
+        <w:t>have</w:t>
+      </w:r>
+      <w:r>
+        <w:t xml:space="preserve"> </w:t>
+      </w:r>
+      <w:r>
+        <w:t>it.</w:t>
+      </w:r>
+      <w:r>
+        <w:t xml:space="preserve"> </w:t>
+      </w:r>
+      <w:r>
+        <w:t>Iterators</w:t>
+      </w:r>
+      <w:r>
+        <w:t xml:space="preserve"> </w:t>
+      </w:r>
+      <w:r>
+        <w:t>that</w:t>
+      </w:r>
+      <w:r>
+        <w:t xml:space="preserve"> </w:t>
+      </w:r>
+      <w:r>
+        <w:t>do</w:t>
+      </w:r>
+      <w:r>
+        <w:t xml:space="preserve"> </w:t>
+      </w:r>
+      <w:r>
+        <w:t>have</w:t>
+      </w:r>
+      <w:r>
+        <w:t xml:space="preserve"> </w:t>
+      </w:r>
+      <w:r>
+        <w:t>it</w:t>
+      </w:r>
+      <w:r>
+        <w:t xml:space="preserve"> </w:t>
+      </w:r>
+      <w:r>
+        <w:t>are</w:t>
+      </w:r>
+      <w:r>
+        <w:t xml:space="preserve"> </w:t>
+      </w:r>
+      <w:r>
+        <w:t xml:space="preserve">called closable. </w:t>
+      </w:r>
+    </w:p>
+    <w:p>
+      <w:r>
+        <w:t xml:space="preserve">• </w:t>
+      </w:r>
+      <w:proofErr w:type="gramStart"/>
+      <w:r>
+        <w:t>return(</w:t>
+      </w:r>
+      <w:proofErr w:type="gramEnd"/>
+      <w:r>
+        <w:t>)</w:t>
+      </w:r>
+      <w:r>
+        <w:t xml:space="preserve"> </w:t>
+      </w:r>
+      <w:r>
+        <w:t>should</w:t>
+      </w:r>
+      <w:r>
+        <w:t xml:space="preserve"> </w:t>
+      </w:r>
+      <w:r>
+        <w:t>only</w:t>
+      </w:r>
+      <w:r>
+        <w:t xml:space="preserve"> </w:t>
+      </w:r>
+      <w:r>
+        <w:t>be</w:t>
+      </w:r>
+      <w:r>
+        <w:t xml:space="preserve"> </w:t>
+      </w:r>
+      <w:r>
+        <w:t>called</w:t>
+      </w:r>
+      <w:r>
+        <w:t xml:space="preserve"> </w:t>
+      </w:r>
+      <w:r>
+        <w:t>if</w:t>
+      </w:r>
+      <w:r>
+        <w:t xml:space="preserve"> </w:t>
+      </w:r>
+      <w:r>
+        <w:t>an</w:t>
+      </w:r>
+      <w:r>
+        <w:t xml:space="preserve"> </w:t>
+      </w:r>
+      <w:r>
+        <w:t>iterator</w:t>
+      </w:r>
+      <w:r>
+        <w:t xml:space="preserve"> </w:t>
+      </w:r>
+      <w:r>
+        <w:t>hasn’t</w:t>
+      </w:r>
+      <w:r>
+        <w:t xml:space="preserve"> </w:t>
+      </w:r>
+      <w:r>
+        <w:t>bee</w:t>
+      </w:r>
+      <w:r>
+        <w:t>n e</w:t>
+      </w:r>
+      <w:r>
+        <w:t>xhausted.</w:t>
+      </w:r>
+      <w:r>
+        <w:t xml:space="preserve"> </w:t>
+      </w:r>
+      <w:r>
+        <w:t>For</w:t>
+      </w:r>
+      <w:r>
+        <w:t xml:space="preserve"> </w:t>
+      </w:r>
+      <w:r>
+        <w:t>example,</w:t>
+      </w:r>
+      <w:r>
+        <w:t xml:space="preserve"> </w:t>
+      </w:r>
+      <w:r>
+        <w:t>for-of</w:t>
+      </w:r>
+      <w:r>
+        <w:t xml:space="preserve"> </w:t>
+      </w:r>
+      <w:r>
+        <w:t xml:space="preserve">calls </w:t>
+      </w:r>
+      <w:proofErr w:type="gramStart"/>
+      <w:r>
+        <w:t>return(</w:t>
+      </w:r>
+      <w:proofErr w:type="gramEnd"/>
+      <w:r>
+        <w:t>) whenever it is left “abruptly” (before it is finished). The following operations cause abrupt exits: break, continue (with a label of an outer block), return, throw.</w:t>
+      </w:r>
+    </w:p>
+    <w:p/>
+    <w:p>
+      <w:r>
+        <w:t xml:space="preserve">• Documenting an </w:t>
+      </w:r>
+      <w:proofErr w:type="spellStart"/>
+      <w:r>
         <w:t>iterable</w:t>
       </w:r>
       <w:proofErr w:type="spellEnd"/>
       <w:r>
-        <w:rPr>
-          <w:rFonts w:ascii="LinLibertineI" w:eastAsia="Times New Roman" w:hAnsi="LinLibertineI" w:cs="Times New Roman"/>
-        </w:rPr>
-        <w:t xml:space="preserve"> </w:t>
-      </w:r>
-      <w:r>
-        <w:rPr>
-          <w:rFonts w:ascii="LinLibertine" w:eastAsia="Times New Roman" w:hAnsi="LinLibertine" w:cs="Times New Roman"/>
-        </w:rPr>
-        <w:t xml:space="preserve">if it has a method whose key is the symbol </w:t>
-      </w:r>
-      <w:proofErr w:type="spellStart"/>
-      <w:r>
-        <w:rPr>
-          <w:rFonts w:ascii="AnonymousPro" w:eastAsia="Times New Roman" w:hAnsi="AnonymousPro" w:cs="Times New Roman"/>
-          <w:sz w:val="20"/>
-          <w:szCs w:val="20"/>
-        </w:rPr>
-        <w:t>Symbol.iterator</w:t>
-      </w:r>
-      <w:proofErr w:type="spellEnd"/>
-      <w:r>
-        <w:rPr>
-          <w:rFonts w:ascii="AnonymousPro" w:eastAsia="Times New Roman" w:hAnsi="AnonymousPro" w:cs="Times New Roman"/>
-          <w:sz w:val="20"/>
-          <w:szCs w:val="20"/>
-        </w:rPr>
-        <w:t xml:space="preserve"> </w:t>
-      </w:r>
-      <w:r>
-        <w:rPr>
-          <w:rFonts w:ascii="LinLibertine" w:eastAsia="Times New Roman" w:hAnsi="LinLibertine" w:cs="Times New Roman"/>
-        </w:rPr>
-        <w:t xml:space="preserve">that returns a so-called </w:t>
-      </w:r>
-      <w:r>
-        <w:rPr>
-          <w:rFonts w:ascii="LinLibertineI" w:eastAsia="Times New Roman" w:hAnsi="LinLibertineI" w:cs="Times New Roman"/>
-        </w:rPr>
-        <w:t>iterator</w:t>
-      </w:r>
-      <w:r>
-        <w:rPr>
-          <w:rFonts w:ascii="LinLibertine" w:eastAsia="Times New Roman" w:hAnsi="LinLibertine" w:cs="Times New Roman"/>
-        </w:rPr>
-        <w:t xml:space="preserve">. The iterator is an object that returns values via its method </w:t>
+        <w:t xml:space="preserve">: provide the following information. </w:t>
+      </w:r>
+    </w:p>
+    <w:p>
+      <w:r>
+        <w:t xml:space="preserve">– Does it return fresh iterators or the same iterator each time? </w:t>
+      </w:r>
+    </w:p>
+    <w:p>
+      <w:r>
+        <w:t xml:space="preserve">– Are its iterators closable? </w:t>
+      </w:r>
+    </w:p>
+    <w:p>
+      <w:r>
+        <w:t xml:space="preserve">• Implementing an iterator: </w:t>
+      </w:r>
+    </w:p>
+    <w:p>
+      <w:pPr>
+        <w:ind w:firstLine="720"/>
+      </w:pPr>
+      <w:r>
+        <w:t xml:space="preserve">– Clean-up activity must happen if either an iterator is exhausted or if </w:t>
       </w:r>
       <w:proofErr w:type="gramStart"/>
       <w:r>
-        <w:rPr>
-          <w:rFonts w:ascii="AnonymousPro" w:eastAsia="Times New Roman" w:hAnsi="AnonymousPro" w:cs="Times New Roman"/>
-          <w:sz w:val="20"/>
-          <w:szCs w:val="20"/>
-        </w:rPr>
-        <w:t>next(</w:t>
+        <w:t>return(</w:t>
       </w:r>
       <w:proofErr w:type="gramEnd"/>
       <w:r>
-        <w:rPr>
-          <w:rFonts w:ascii="AnonymousPro" w:eastAsia="Times New Roman" w:hAnsi="AnonymousPro" w:cs="Times New Roman"/>
-          <w:sz w:val="20"/>
-          <w:szCs w:val="20"/>
-        </w:rPr>
-        <w:t>)</w:t>
-      </w:r>
-      <w:r>
-        <w:rPr>
-          <w:rFonts w:ascii="LinLibertine" w:eastAsia="Times New Roman" w:hAnsi="LinLibertine" w:cs="Times New Roman"/>
-        </w:rPr>
-        <w:t xml:space="preserve">. We say: it </w:t>
-      </w:r>
-      <w:r>
-        <w:rPr>
-          <w:rFonts w:ascii="LinLibertineI" w:eastAsia="Times New Roman" w:hAnsi="LinLibertineI" w:cs="Times New Roman"/>
-        </w:rPr>
-        <w:t xml:space="preserve">iterates over </w:t>
-      </w:r>
-      <w:r>
-        <w:rPr>
-          <w:rFonts w:ascii="LinLibertine" w:eastAsia="Times New Roman" w:hAnsi="LinLibertine" w:cs="Times New Roman"/>
-        </w:rPr>
-        <w:t xml:space="preserve">the </w:t>
-      </w:r>
-      <w:r>
-        <w:rPr>
-          <w:rFonts w:ascii="LinLibertineI" w:eastAsia="Times New Roman" w:hAnsi="LinLibertineI" w:cs="Times New Roman"/>
-        </w:rPr>
-        <w:t xml:space="preserve">items </w:t>
-      </w:r>
-      <w:r>
-        <w:rPr>
-          <w:rFonts w:ascii="LinLibertine" w:eastAsia="Times New Roman" w:hAnsi="LinLibertine" w:cs="Times New Roman"/>
-        </w:rPr>
-        <w:t xml:space="preserve">(the content) of the </w:t>
-      </w:r>
-      <w:proofErr w:type="spellStart"/>
-      <w:r>
-        <w:rPr>
-          <w:rFonts w:ascii="LinLibertine" w:eastAsia="Times New Roman" w:hAnsi="LinLibertine" w:cs="Times New Roman"/>
-        </w:rPr>
-        <w:t>iterable</w:t>
-      </w:r>
-      <w:proofErr w:type="spellEnd"/>
-      <w:r>
-        <w:rPr>
-          <w:rFonts w:ascii="LinLibertine" w:eastAsia="Times New Roman" w:hAnsi="LinLibertine" w:cs="Times New Roman"/>
-        </w:rPr>
-        <w:t xml:space="preserve">, one per method call. </w:t>
-      </w:r>
-    </w:p>
-    <w:p>
-      <w:pPr>
-        <w:spacing w:before="100" w:beforeAutospacing="1" w:after="100" w:afterAutospacing="1"/>
-        <w:rPr>
-          <w:rFonts w:ascii="LinLibertine" w:eastAsia="Times New Roman" w:hAnsi="LinLibertine" w:cs="Times New Roman"/>
-        </w:rPr>
-      </w:pPr>
-      <w:r>
-        <w:rPr>
-          <w:rFonts w:ascii="LinLibertine" w:eastAsia="Times New Roman" w:hAnsi="LinLibertine" w:cs="Times New Roman"/>
-        </w:rPr>
-        <w:t xml:space="preserve">• </w:t>
-      </w:r>
-      <w:r>
-        <w:rPr>
-          <w:rFonts w:ascii="LinLibertineB" w:eastAsia="Times New Roman" w:hAnsi="LinLibertineB" w:cs="Times New Roman"/>
-        </w:rPr>
-        <w:t>Consumption:</w:t>
-      </w:r>
-      <w:r>
-        <w:rPr>
-          <w:rFonts w:ascii="LinLibertineB" w:eastAsia="Times New Roman" w:hAnsi="LinLibertineB" w:cs="Times New Roman"/>
-        </w:rPr>
-        <w:t xml:space="preserve"> </w:t>
-      </w:r>
-      <w:r>
-        <w:rPr>
-          <w:rFonts w:ascii="LinLibertine" w:eastAsia="Times New Roman" w:hAnsi="LinLibertine" w:cs="Times New Roman"/>
-        </w:rPr>
-        <w:t>Data</w:t>
-      </w:r>
-      <w:r>
-        <w:rPr>
-          <w:rFonts w:ascii="LinLibertine" w:eastAsia="Times New Roman" w:hAnsi="LinLibertine" w:cs="Times New Roman"/>
-        </w:rPr>
-        <w:t xml:space="preserve"> </w:t>
-      </w:r>
-      <w:r>
-        <w:rPr>
-          <w:rFonts w:ascii="LinLibertine" w:eastAsia="Times New Roman" w:hAnsi="LinLibertine" w:cs="Times New Roman"/>
-        </w:rPr>
-        <w:t>consumers</w:t>
-      </w:r>
-      <w:r>
-        <w:rPr>
-          <w:rFonts w:ascii="LinLibertine" w:eastAsia="Times New Roman" w:hAnsi="LinLibertine" w:cs="Times New Roman"/>
-        </w:rPr>
-        <w:t xml:space="preserve"> </w:t>
-      </w:r>
-      <w:r>
-        <w:rPr>
-          <w:rFonts w:ascii="LinLibertine" w:eastAsia="Times New Roman" w:hAnsi="LinLibertine" w:cs="Times New Roman"/>
-        </w:rPr>
-        <w:t>use</w:t>
-      </w:r>
-      <w:r>
-        <w:rPr>
-          <w:rFonts w:ascii="LinLibertine" w:eastAsia="Times New Roman" w:hAnsi="LinLibertine" w:cs="Times New Roman"/>
-        </w:rPr>
-        <w:t xml:space="preserve"> </w:t>
-      </w:r>
-      <w:r>
-        <w:rPr>
-          <w:rFonts w:ascii="LinLibertine" w:eastAsia="Times New Roman" w:hAnsi="LinLibertine" w:cs="Times New Roman"/>
-        </w:rPr>
-        <w:t>the</w:t>
-      </w:r>
-      <w:r>
-        <w:rPr>
-          <w:rFonts w:ascii="LinLibertine" w:eastAsia="Times New Roman" w:hAnsi="LinLibertine" w:cs="Times New Roman"/>
-        </w:rPr>
-        <w:t xml:space="preserve"> </w:t>
-      </w:r>
-      <w:r>
-        <w:rPr>
-          <w:rFonts w:ascii="LinLibertine" w:eastAsia="Times New Roman" w:hAnsi="LinLibertine" w:cs="Times New Roman"/>
-        </w:rPr>
-        <w:t>iterator</w:t>
-      </w:r>
-      <w:r>
-        <w:rPr>
-          <w:rFonts w:ascii="LinLibertine" w:eastAsia="Times New Roman" w:hAnsi="LinLibertine" w:cs="Times New Roman"/>
-        </w:rPr>
-        <w:t xml:space="preserve"> </w:t>
-      </w:r>
-      <w:r>
-        <w:rPr>
-          <w:rFonts w:ascii="LinLibertine" w:eastAsia="Times New Roman" w:hAnsi="LinLibertine" w:cs="Times New Roman"/>
-        </w:rPr>
-        <w:t>to</w:t>
-      </w:r>
-      <w:r>
-        <w:rPr>
-          <w:rFonts w:ascii="LinLibertine" w:eastAsia="Times New Roman" w:hAnsi="LinLibertine" w:cs="Times New Roman"/>
-        </w:rPr>
-        <w:t xml:space="preserve"> </w:t>
-      </w:r>
-      <w:r>
-        <w:rPr>
-          <w:rFonts w:ascii="LinLibertine" w:eastAsia="Times New Roman" w:hAnsi="LinLibertine" w:cs="Times New Roman"/>
-        </w:rPr>
-        <w:t>retrieve</w:t>
-      </w:r>
-      <w:r>
-        <w:rPr>
-          <w:rFonts w:ascii="LinLibertine" w:eastAsia="Times New Roman" w:hAnsi="LinLibertine" w:cs="Times New Roman"/>
-        </w:rPr>
-        <w:t xml:space="preserve"> </w:t>
-      </w:r>
-      <w:r>
-        <w:rPr>
-          <w:rFonts w:ascii="LinLibertine" w:eastAsia="Times New Roman" w:hAnsi="LinLibertine" w:cs="Times New Roman"/>
-        </w:rPr>
-        <w:t>the</w:t>
-      </w:r>
-      <w:r>
-        <w:rPr>
-          <w:rFonts w:ascii="LinLibertine" w:eastAsia="Times New Roman" w:hAnsi="LinLibertine" w:cs="Times New Roman"/>
-        </w:rPr>
-        <w:t xml:space="preserve"> </w:t>
-      </w:r>
-      <w:r>
-        <w:rPr>
-          <w:rFonts w:ascii="LinLibertine" w:eastAsia="Times New Roman" w:hAnsi="LinLibertine" w:cs="Times New Roman"/>
-        </w:rPr>
-        <w:t>values</w:t>
-      </w:r>
-      <w:r>
-        <w:rPr>
-          <w:rFonts w:ascii="LinLibertine" w:eastAsia="Times New Roman" w:hAnsi="LinLibertine" w:cs="Times New Roman"/>
-        </w:rPr>
-        <w:t xml:space="preserve"> </w:t>
-      </w:r>
-      <w:r>
-        <w:rPr>
-          <w:rFonts w:ascii="LinLibertine" w:eastAsia="Times New Roman" w:hAnsi="LinLibertine" w:cs="Times New Roman"/>
-        </w:rPr>
-        <w:t>they</w:t>
-      </w:r>
-      <w:r>
-        <w:rPr>
-          <w:rFonts w:ascii="LinLibertine" w:eastAsia="Times New Roman" w:hAnsi="LinLibertine" w:cs="Times New Roman"/>
-        </w:rPr>
-        <w:t xml:space="preserve"> </w:t>
-      </w:r>
-      <w:r>
-        <w:rPr>
-          <w:rFonts w:ascii="LinLibertine" w:eastAsia="Times New Roman" w:hAnsi="LinLibertine" w:cs="Times New Roman"/>
-        </w:rPr>
-        <w:t>are</w:t>
-      </w:r>
-      <w:r>
-        <w:rPr>
-          <w:rFonts w:ascii="LinLibertine" w:eastAsia="Times New Roman" w:hAnsi="LinLibertine" w:cs="Times New Roman"/>
-        </w:rPr>
-        <w:t xml:space="preserve"> </w:t>
-      </w:r>
-      <w:r>
-        <w:rPr>
-          <w:rFonts w:ascii="LinLibertine" w:eastAsia="Times New Roman" w:hAnsi="LinLibertine" w:cs="Times New Roman"/>
-        </w:rPr>
-        <w:t xml:space="preserve">consuming. </w:t>
-      </w:r>
-    </w:p>
-    <w:p>
-      <w:pPr>
-        <w:spacing w:before="100" w:beforeAutospacing="1" w:after="100" w:afterAutospacing="1"/>
-        <w:rPr>
-          <w:rFonts w:ascii="LinLibertine" w:eastAsia="Times New Roman" w:hAnsi="LinLibertine" w:cs="Times New Roman"/>
-        </w:rPr>
-      </w:pPr>
-    </w:p>
-    <w:p>
-      <w:pPr>
-        <w:spacing w:before="100" w:beforeAutospacing="1" w:after="100" w:afterAutospacing="1"/>
-        <w:rPr>
-          <w:rFonts w:ascii="Times New Roman" w:eastAsia="Times New Roman" w:hAnsi="Times New Roman" w:cs="Times New Roman"/>
-        </w:rPr>
-      </w:pPr>
+        <w:t xml:space="preserve">) is called. </w:t>
+      </w:r>
+    </w:p>
+    <w:p>
+      <w:pPr>
+        <w:ind w:left="720" w:firstLine="720"/>
+      </w:pPr>
+      <w:r>
+        <w:t xml:space="preserve">* In generators, try-finally lets you handle both in a single location. </w:t>
+      </w:r>
+    </w:p>
+    <w:p>
+      <w:pPr>
+        <w:ind w:left="720"/>
+      </w:pPr>
+      <w:r>
+        <w:t xml:space="preserve">– After an iterator was closed via </w:t>
+      </w:r>
+      <w:proofErr w:type="gramStart"/>
+      <w:r>
+        <w:t>return(</w:t>
+      </w:r>
+      <w:proofErr w:type="gramEnd"/>
+      <w:r>
+        <w:t xml:space="preserve">), it should not produce any more iterator results via next(). </w:t>
+      </w:r>
+    </w:p>
+    <w:p>
+      <w:r>
+        <w:t xml:space="preserve">• Using an iterator manually (versus via for-of etc.): </w:t>
+      </w:r>
+    </w:p>
+    <w:p>
+      <w:pPr>
+        <w:ind w:left="720"/>
+      </w:pPr>
+      <w:r>
+        <w:t xml:space="preserve">– Don’t forget to close the iterator via return, if – and only if – you don’t exhaust it. Getting this right can be tricky. </w:t>
+      </w:r>
+    </w:p>
+    <w:p>
+      <w:r>
+        <w:t>• Continuing to iterate over an it</w:t>
+      </w:r>
       <w:bookmarkStart w:id="0" w:name="_GoBack"/>
       <w:bookmarkEnd w:id="0"/>
-    </w:p>
-    <w:p/>
-    <w:p/>
-    <w:p>
-      <w:r>
-        <w:t xml:space="preserve"> </w:t>
+      <w:r>
+        <w:t xml:space="preserve">erator after an abrupt exit: The iterator must either be </w:t>
+      </w:r>
+      <w:proofErr w:type="spellStart"/>
+      <w:r>
+        <w:t>unclosable</w:t>
+      </w:r>
+      <w:proofErr w:type="spellEnd"/>
+      <w:r>
+        <w:t xml:space="preserve"> or made </w:t>
+      </w:r>
+      <w:proofErr w:type="spellStart"/>
+      <w:r>
+        <w:t>unclosable</w:t>
+      </w:r>
+      <w:proofErr w:type="spellEnd"/>
+      <w:r>
+        <w:t xml:space="preserve"> (e.g. via a tool class).</w:t>
       </w:r>
     </w:p>
     <w:sectPr>
@@ -1302,6 +2580,95 @@
 <file path=word/numbering.xml><?xml version="1.0" encoding="utf-8"?>
 <w:numbering xmlns:wpc="http://schemas.microsoft.com/office/word/2010/wordprocessingCanvas" xmlns:cx="http://schemas.microsoft.com/office/drawing/2014/chartex" xmlns:cx1="http://schemas.microsoft.com/office/drawing/2015/9/8/chartex" xmlns:cx2="http://schemas.microsoft.com/office/drawing/2015/10/21/chartex" xmlns:cx3="http://schemas.microsoft.com/office/drawing/2016/5/9/chartex" xmlns:cx4="http://schemas.microsoft.com/office/drawing/2016/5/10/chartex" xmlns:cx5="http://schemas.microsoft.com/office/drawing/2016/5/11/chartex" xmlns:cx6="http://schemas.microsoft.com/office/drawing/2016/5/12/chartex" xmlns:cx7="http://schemas.microsoft.com/office/drawing/2016/5/13/chartex" xmlns:cx8="http://schemas.microsoft.com/office/drawing/2016/5/14/chartex" xmlns:mc="http://schemas.openxmlformats.org/markup-compatibility/2006" xmlns:aink="http://schemas.microsoft.com/office/drawing/2016/ink" xmlns:am3d="http://schemas.microsoft.com/office/drawing/2017/model3d" xmlns:o="urn:schemas-microsoft-com:office:office" xmlns:r="http://schemas.openxmlformats.org/officeDocument/2006/relationships" xmlns:m="http://schemas.openxmlformats.org/officeDocument/2006/math" xmlns:v="urn:schemas-microsoft-com:vml" xmlns:wp14="http://schemas.microsoft.com/office/word/2010/wordprocessingDrawing" xmlns:wp="http://schemas.openxmlformats.org/drawingml/2006/wordprocessingDrawing" xmlns:w10="urn:schemas-microsoft-com:office:word" xmlns:w="http://schemas.openxmlformats.org/wordprocessingml/2006/main" xmlns:w14="http://schemas.microsoft.com/office/word/2010/wordml" xmlns:w15="http://schemas.microsoft.com/office/word/2012/wordml" xmlns:w16cid="http://schemas.microsoft.com/office/word/2016/wordml/cid" xmlns:w16se="http://schemas.microsoft.com/office/word/2015/wordml/symex" xmlns:wpg="http://schemas.microsoft.com/office/word/2010/wordprocessingGroup" xmlns:wpi="http://schemas.microsoft.com/office/word/2010/wordprocessingInk" xmlns:wne="http://schemas.microsoft.com/office/word/2006/wordml" xmlns:wps="http://schemas.microsoft.com/office/word/2010/wordprocessingShape" mc:Ignorable="w14 w15 w16se w16cid wp14">
   <w:abstractNum w:abstractNumId="0" w15:restartNumberingAfterBreak="0">
+    <w:nsid w:val="052344F3"/>
+    <w:multiLevelType w:val="hybridMultilevel"/>
+    <w:tmpl w:val="51DCFBB0"/>
+    <w:lvl w:ilvl="0" w:tplc="0409000F">
+      <w:start w:val="1"/>
+      <w:numFmt w:val="decimal"/>
+      <w:lvlText w:val="%1."/>
+      <w:lvlJc w:val="left"/>
+      <w:pPr>
+        <w:ind w:left="720" w:hanging="360"/>
+      </w:pPr>
+      <w:rPr>
+        <w:rFonts w:hint="default"/>
+      </w:rPr>
+    </w:lvl>
+    <w:lvl w:ilvl="1" w:tplc="04090019" w:tentative="1">
+      <w:start w:val="1"/>
+      <w:numFmt w:val="lowerLetter"/>
+      <w:lvlText w:val="%2."/>
+      <w:lvlJc w:val="left"/>
+      <w:pPr>
+        <w:ind w:left="1440" w:hanging="360"/>
+      </w:pPr>
+    </w:lvl>
+    <w:lvl w:ilvl="2" w:tplc="0409001B" w:tentative="1">
+      <w:start w:val="1"/>
+      <w:numFmt w:val="lowerRoman"/>
+      <w:lvlText w:val="%3."/>
+      <w:lvlJc w:val="right"/>
+      <w:pPr>
+        <w:ind w:left="2160" w:hanging="180"/>
+      </w:pPr>
+    </w:lvl>
+    <w:lvl w:ilvl="3" w:tplc="0409000F" w:tentative="1">
+      <w:start w:val="1"/>
+      <w:numFmt w:val="decimal"/>
+      <w:lvlText w:val="%4."/>
+      <w:lvlJc w:val="left"/>
+      <w:pPr>
+        <w:ind w:left="2880" w:hanging="360"/>
+      </w:pPr>
+    </w:lvl>
+    <w:lvl w:ilvl="4" w:tplc="04090019" w:tentative="1">
+      <w:start w:val="1"/>
+      <w:numFmt w:val="lowerLetter"/>
+      <w:lvlText w:val="%5."/>
+      <w:lvlJc w:val="left"/>
+      <w:pPr>
+        <w:ind w:left="3600" w:hanging="360"/>
+      </w:pPr>
+    </w:lvl>
+    <w:lvl w:ilvl="5" w:tplc="0409001B" w:tentative="1">
+      <w:start w:val="1"/>
+      <w:numFmt w:val="lowerRoman"/>
+      <w:lvlText w:val="%6."/>
+      <w:lvlJc w:val="right"/>
+      <w:pPr>
+        <w:ind w:left="4320" w:hanging="180"/>
+      </w:pPr>
+    </w:lvl>
+    <w:lvl w:ilvl="6" w:tplc="0409000F" w:tentative="1">
+      <w:start w:val="1"/>
+      <w:numFmt w:val="decimal"/>
+      <w:lvlText w:val="%7."/>
+      <w:lvlJc w:val="left"/>
+      <w:pPr>
+        <w:ind w:left="5040" w:hanging="360"/>
+      </w:pPr>
+    </w:lvl>
+    <w:lvl w:ilvl="7" w:tplc="04090019" w:tentative="1">
+      <w:start w:val="1"/>
+      <w:numFmt w:val="lowerLetter"/>
+      <w:lvlText w:val="%8."/>
+      <w:lvlJc w:val="left"/>
+      <w:pPr>
+        <w:ind w:left="5760" w:hanging="360"/>
+      </w:pPr>
+    </w:lvl>
+    <w:lvl w:ilvl="8" w:tplc="0409001B" w:tentative="1">
+      <w:start w:val="1"/>
+      <w:numFmt w:val="lowerRoman"/>
+      <w:lvlText w:val="%9."/>
+      <w:lvlJc w:val="right"/>
+      <w:pPr>
+        <w:ind w:left="6480" w:hanging="180"/>
+      </w:pPr>
+    </w:lvl>
+  </w:abstractNum>
+  <w:abstractNum w:abstractNumId="1" w15:restartNumberingAfterBreak="0">
     <w:nsid w:val="34765078"/>
     <w:multiLevelType w:val="multilevel"/>
     <w:tmpl w:val="835A774A"/>
@@ -1450,7 +2817,96 @@
       </w:rPr>
     </w:lvl>
   </w:abstractNum>
-  <w:abstractNum w:abstractNumId="1" w15:restartNumberingAfterBreak="0">
+  <w:abstractNum w:abstractNumId="2" w15:restartNumberingAfterBreak="0">
+    <w:nsid w:val="34A54CD8"/>
+    <w:multiLevelType w:val="hybridMultilevel"/>
+    <w:tmpl w:val="B46C27E8"/>
+    <w:lvl w:ilvl="0" w:tplc="0409000F">
+      <w:start w:val="1"/>
+      <w:numFmt w:val="decimal"/>
+      <w:lvlText w:val="%1."/>
+      <w:lvlJc w:val="left"/>
+      <w:pPr>
+        <w:ind w:left="720" w:hanging="360"/>
+      </w:pPr>
+      <w:rPr>
+        <w:rFonts w:hint="default"/>
+      </w:rPr>
+    </w:lvl>
+    <w:lvl w:ilvl="1" w:tplc="04090019" w:tentative="1">
+      <w:start w:val="1"/>
+      <w:numFmt w:val="lowerLetter"/>
+      <w:lvlText w:val="%2."/>
+      <w:lvlJc w:val="left"/>
+      <w:pPr>
+        <w:ind w:left="1440" w:hanging="360"/>
+      </w:pPr>
+    </w:lvl>
+    <w:lvl w:ilvl="2" w:tplc="0409001B" w:tentative="1">
+      <w:start w:val="1"/>
+      <w:numFmt w:val="lowerRoman"/>
+      <w:lvlText w:val="%3."/>
+      <w:lvlJc w:val="right"/>
+      <w:pPr>
+        <w:ind w:left="2160" w:hanging="180"/>
+      </w:pPr>
+    </w:lvl>
+    <w:lvl w:ilvl="3" w:tplc="0409000F" w:tentative="1">
+      <w:start w:val="1"/>
+      <w:numFmt w:val="decimal"/>
+      <w:lvlText w:val="%4."/>
+      <w:lvlJc w:val="left"/>
+      <w:pPr>
+        <w:ind w:left="2880" w:hanging="360"/>
+      </w:pPr>
+    </w:lvl>
+    <w:lvl w:ilvl="4" w:tplc="04090019" w:tentative="1">
+      <w:start w:val="1"/>
+      <w:numFmt w:val="lowerLetter"/>
+      <w:lvlText w:val="%5."/>
+      <w:lvlJc w:val="left"/>
+      <w:pPr>
+        <w:ind w:left="3600" w:hanging="360"/>
+      </w:pPr>
+    </w:lvl>
+    <w:lvl w:ilvl="5" w:tplc="0409001B" w:tentative="1">
+      <w:start w:val="1"/>
+      <w:numFmt w:val="lowerRoman"/>
+      <w:lvlText w:val="%6."/>
+      <w:lvlJc w:val="right"/>
+      <w:pPr>
+        <w:ind w:left="4320" w:hanging="180"/>
+      </w:pPr>
+    </w:lvl>
+    <w:lvl w:ilvl="6" w:tplc="0409000F" w:tentative="1">
+      <w:start w:val="1"/>
+      <w:numFmt w:val="decimal"/>
+      <w:lvlText w:val="%7."/>
+      <w:lvlJc w:val="left"/>
+      <w:pPr>
+        <w:ind w:left="5040" w:hanging="360"/>
+      </w:pPr>
+    </w:lvl>
+    <w:lvl w:ilvl="7" w:tplc="04090019" w:tentative="1">
+      <w:start w:val="1"/>
+      <w:numFmt w:val="lowerLetter"/>
+      <w:lvlText w:val="%8."/>
+      <w:lvlJc w:val="left"/>
+      <w:pPr>
+        <w:ind w:left="5760" w:hanging="360"/>
+      </w:pPr>
+    </w:lvl>
+    <w:lvl w:ilvl="8" w:tplc="0409001B" w:tentative="1">
+      <w:start w:val="1"/>
+      <w:numFmt w:val="lowerRoman"/>
+      <w:lvlText w:val="%9."/>
+      <w:lvlJc w:val="right"/>
+      <w:pPr>
+        <w:ind w:left="6480" w:hanging="180"/>
+      </w:pPr>
+    </w:lvl>
+  </w:abstractNum>
+  <w:abstractNum w:abstractNumId="3" w15:restartNumberingAfterBreak="0">
     <w:nsid w:val="358038C8"/>
     <w:multiLevelType w:val="multilevel"/>
     <w:tmpl w:val="F97C9B94"/>
@@ -1563,7 +3019,7 @@
       </w:pPr>
     </w:lvl>
   </w:abstractNum>
-  <w:abstractNum w:abstractNumId="2" w15:restartNumberingAfterBreak="0">
+  <w:abstractNum w:abstractNumId="4" w15:restartNumberingAfterBreak="0">
     <w:nsid w:val="59E31516"/>
     <w:multiLevelType w:val="multilevel"/>
     <w:tmpl w:val="391C4A9C"/>
@@ -1712,7 +3168,7 @@
       </w:rPr>
     </w:lvl>
   </w:abstractNum>
-  <w:abstractNum w:abstractNumId="3" w15:restartNumberingAfterBreak="0">
+  <w:abstractNum w:abstractNumId="5" w15:restartNumberingAfterBreak="0">
     <w:nsid w:val="76C65772"/>
     <w:multiLevelType w:val="multilevel"/>
     <w:tmpl w:val="E794C502"/>
@@ -1826,16 +3282,22 @@
     </w:lvl>
   </w:abstractNum>
   <w:num w:numId="1">
-    <w:abstractNumId w:val="0"/>
+    <w:abstractNumId w:val="1"/>
   </w:num>
   <w:num w:numId="2">
-    <w:abstractNumId w:val="1"/>
+    <w:abstractNumId w:val="3"/>
   </w:num>
   <w:num w:numId="3">
-    <w:abstractNumId w:val="3"/>
+    <w:abstractNumId w:val="5"/>
   </w:num>
   <w:num w:numId="4">
+    <w:abstractNumId w:val="4"/>
+  </w:num>
+  <w:num w:numId="5">
     <w:abstractNumId w:val="2"/>
+  </w:num>
+  <w:num w:numId="6">
+    <w:abstractNumId w:val="0"/>
   </w:num>
 </w:numbering>
 </file>
@@ -1959,6 +3421,7 @@
     <w:lsdException w:name="HTML Sample" w:semiHidden="1" w:unhideWhenUsed="1"/>
     <w:lsdException w:name="HTML Typewriter" w:semiHidden="1" w:unhideWhenUsed="1"/>
     <w:lsdException w:name="HTML Variable" w:semiHidden="1" w:unhideWhenUsed="1"/>
+    <w:lsdException w:name="Normal Table" w:semiHidden="1" w:unhideWhenUsed="1"/>
     <w:lsdException w:name="annotation subject" w:semiHidden="1" w:unhideWhenUsed="1"/>
     <w:lsdException w:name="No List" w:semiHidden="1" w:unhideWhenUsed="1"/>
     <w:lsdException w:name="Outline List 1" w:semiHidden="1" w:unhideWhenUsed="1"/>
@@ -2005,8 +3468,10 @@
     <w:lsdException w:name="Table Subtle 2" w:semiHidden="1" w:unhideWhenUsed="1"/>
     <w:lsdException w:name="Table Web 1" w:semiHidden="1" w:unhideWhenUsed="1"/>
     <w:lsdException w:name="Table Web 2" w:semiHidden="1" w:unhideWhenUsed="1"/>
+    <w:lsdException w:name="Table Web 3" w:semiHidden="1" w:unhideWhenUsed="1"/>
     <w:lsdException w:name="Balloon Text" w:semiHidden="1" w:unhideWhenUsed="1"/>
     <w:lsdException w:name="Table Grid" w:uiPriority="39"/>
+    <w:lsdException w:name="Table Theme" w:semiHidden="1" w:unhideWhenUsed="1"/>
     <w:lsdException w:name="Placeholder Text" w:semiHidden="1"/>
     <w:lsdException w:name="No Spacing" w:uiPriority="1" w:qFormat="1"/>
     <w:lsdException w:name="Light Shading" w:uiPriority="60"/>
@@ -2320,6 +3785,30 @@
       <w:szCs w:val="20"/>
     </w:rPr>
   </w:style>
+  <w:style w:type="paragraph" w:styleId="ListParagraph">
+    <w:name w:val="List Paragraph"/>
+    <w:basedOn w:val="Normal"/>
+    <w:uiPriority w:val="34"/>
+    <w:qFormat/>
+    <w:rsid w:val="007D6F59"/>
+    <w:pPr>
+      <w:ind w:left="720"/>
+      <w:contextualSpacing/>
+    </w:pPr>
+  </w:style>
+  <w:style w:type="character" w:styleId="HTMLCode">
+    <w:name w:val="HTML Code"/>
+    <w:basedOn w:val="DefaultParagraphFont"/>
+    <w:uiPriority w:val="99"/>
+    <w:semiHidden/>
+    <w:unhideWhenUsed/>
+    <w:rsid w:val="00967942"/>
+    <w:rPr>
+      <w:rFonts w:ascii="Courier New" w:eastAsia="Times New Roman" w:hAnsi="Courier New" w:cs="Courier New"/>
+      <w:sz w:val="20"/>
+      <w:szCs w:val="20"/>
+    </w:rPr>
+  </w:style>
 </w:styles>
 </file>
 

</xml_diff>